<commit_message>
Half Done Pototye and more
</commit_message>
<xml_diff>
--- a/Js/readmew.docx
+++ b/Js/readmew.docx
@@ -782,7 +782,23 @@
           <w:sz w:val="24"/>
           <w:szCs w:val="24"/>
         </w:rPr>
-        <w:t>Higher-Order Functions</w:t>
+        <w:t>Higher-Order Function</w:t>
+      </w:r>
+      <w:r>
+        <w:rPr>
+          <w:rFonts w:ascii="Times New Roman" w:eastAsia="Times New Roman" w:hAnsi="Times New Roman" w:cs="Times New Roman"/>
+          <w:sz w:val="24"/>
+          <w:szCs w:val="24"/>
+        </w:rPr>
+        <w:t xml:space="preserve"> </w:t>
+      </w:r>
+      <w:r>
+        <w:rPr>
+          <w:rFonts w:ascii="Times New Roman" w:eastAsia="Times New Roman" w:hAnsi="Times New Roman" w:cs="Times New Roman"/>
+          <w:sz w:val="24"/>
+          <w:szCs w:val="24"/>
+        </w:rPr>
+        <w:t>s</w:t>
       </w:r>
     </w:p>
     <w:p>
@@ -3256,6 +3272,20 @@
           <w:szCs w:val="24"/>
         </w:rPr>
       </w:pPr>
+    </w:p>
+    <w:p>
+      <w:pPr>
+        <w:numPr>
+          <w:ilvl w:val="0"/>
+          <w:numId w:val="5"/>
+        </w:numPr>
+        <w:spacing w:before="100" w:beforeAutospacing="1" w:after="100" w:afterAutospacing="1" w:line="240" w:lineRule="auto"/>
+        <w:rPr>
+          <w:rFonts w:ascii="Times New Roman" w:eastAsia="Times New Roman" w:hAnsi="Times New Roman" w:cs="Times New Roman"/>
+          <w:sz w:val="24"/>
+          <w:szCs w:val="24"/>
+        </w:rPr>
+      </w:pPr>
       <w:r>
         <w:rPr>
           <w:rFonts w:ascii="Times New Roman" w:eastAsia="Times New Roman" w:hAnsi="Times New Roman" w:cs="Times New Roman"/>
@@ -3803,6 +3833,7 @@
           <w:sz w:val="24"/>
           <w:szCs w:val="24"/>
         </w:rPr>
+        <w:lastRenderedPageBreak/>
         <w:t>Minification and Tree Shaking</w:t>
       </w:r>
     </w:p>
@@ -3827,7 +3858,6 @@
           <w:sz w:val="24"/>
           <w:szCs w:val="24"/>
         </w:rPr>
-        <w:lastRenderedPageBreak/>
         <w:t>Web Workers</w:t>
       </w:r>
     </w:p>
@@ -4895,6 +4925,7 @@
           <w:sz w:val="20"/>
           <w:szCs w:val="20"/>
         </w:rPr>
+        <w:lastRenderedPageBreak/>
         <w:t>endsWith</w:t>
       </w:r>
       <w:proofErr w:type="spellEnd"/>
@@ -4930,9 +4961,8 @@
           <w:sz w:val="24"/>
           <w:szCs w:val="24"/>
         </w:rPr>
-        <w:lastRenderedPageBreak/>
         <w:pict w14:anchorId="28FAF2C1">
-          <v:rect id="_x0000_i1043" style="width:0;height:1.5pt" o:hralign="center" o:hrstd="t" o:hr="t" fillcolor="#a0a0a0" stroked="f"/>
+          <v:rect id="_x0000_i1034" style="width:0;height:1.5pt" o:hralign="center" o:hrstd="t" o:hr="t" fillcolor="#a0a0a0" stroked="f"/>
         </w:pict>
       </w:r>
     </w:p>
@@ -5869,7 +5899,7 @@
           <w:szCs w:val="24"/>
         </w:rPr>
         <w:pict w14:anchorId="3E3FACBB">
-          <v:rect id="_x0000_i1044" style="width:0;height:1.5pt" o:hralign="center" o:hrstd="t" o:hr="t" fillcolor="#a0a0a0" stroked="f"/>
+          <v:rect id="_x0000_i1035" style="width:0;height:1.5pt" o:hralign="center" o:hrstd="t" o:hr="t" fillcolor="#a0a0a0" stroked="f"/>
         </w:pict>
       </w:r>
     </w:p>
@@ -6236,6 +6266,7 @@
           <w:sz w:val="20"/>
           <w:szCs w:val="20"/>
         </w:rPr>
+        <w:lastRenderedPageBreak/>
         <w:t>Object.is(</w:t>
       </w:r>
       <w:proofErr w:type="gramEnd"/>
@@ -6311,9 +6342,8 @@
           <w:sz w:val="24"/>
           <w:szCs w:val="24"/>
         </w:rPr>
-        <w:lastRenderedPageBreak/>
         <w:pict w14:anchorId="2BD25AE0">
-          <v:rect id="_x0000_i1045" style="width:0;height:1.5pt" o:hralign="center" o:hrstd="t" o:hr="t" fillcolor="#a0a0a0" stroked="f"/>
+          <v:rect id="_x0000_i1036" style="width:0;height:1.5pt" o:hralign="center" o:hrstd="t" o:hr="t" fillcolor="#a0a0a0" stroked="f"/>
         </w:pict>
       </w:r>
     </w:p>
@@ -6786,7 +6816,7 @@
           <w:szCs w:val="24"/>
         </w:rPr>
         <w:pict w14:anchorId="3FF50E27">
-          <v:rect id="_x0000_i1046" style="width:0;height:1.5pt" o:hralign="center" o:hrstd="t" o:hr="t" fillcolor="#a0a0a0" stroked="f"/>
+          <v:rect id="_x0000_i1037" style="width:0;height:1.5pt" o:hralign="center" o:hrstd="t" o:hr="t" fillcolor="#a0a0a0" stroked="f"/>
         </w:pict>
       </w:r>
     </w:p>
@@ -7387,7 +7417,7 @@
           <w:szCs w:val="24"/>
         </w:rPr>
         <w:pict w14:anchorId="372CD2A6">
-          <v:rect id="_x0000_i1047" style="width:0;height:1.5pt" o:hralign="center" o:hrstd="t" o:hr="t" fillcolor="#a0a0a0" stroked="f"/>
+          <v:rect id="_x0000_i1038" style="width:0;height:1.5pt" o:hralign="center" o:hrstd="t" o:hr="t" fillcolor="#a0a0a0" stroked="f"/>
         </w:pict>
       </w:r>
     </w:p>
@@ -7739,6 +7769,7 @@
           <w:sz w:val="20"/>
           <w:szCs w:val="20"/>
         </w:rPr>
+        <w:lastRenderedPageBreak/>
         <w:t>setTimeout</w:t>
       </w:r>
       <w:proofErr w:type="spellEnd"/>
@@ -7833,9 +7864,8 @@
           <w:sz w:val="24"/>
           <w:szCs w:val="24"/>
         </w:rPr>
-        <w:lastRenderedPageBreak/>
         <w:pict w14:anchorId="4D99F409">
-          <v:rect id="_x0000_i1048" style="width:0;height:1.5pt" o:hralign="center" o:hrstd="t" o:hr="t" fillcolor="#a0a0a0" stroked="f"/>
+          <v:rect id="_x0000_i1039" style="width:0;height:1.5pt" o:hralign="center" o:hrstd="t" o:hr="t" fillcolor="#a0a0a0" stroked="f"/>
         </w:pict>
       </w:r>
     </w:p>
@@ -8132,7 +8162,7 @@
     <w:p>
       <w:r>
         <w:pict w14:anchorId="4AA8085F">
-          <v:rect id="_x0000_i1055" style="width:0;height:1.5pt" o:hralign="center" o:hrstd="t" o:hr="t" fillcolor="#a0a0a0" stroked="f"/>
+          <v:rect id="_x0000_i1040" style="width:0;height:1.5pt" o:hralign="center" o:hrstd="t" o:hr="t" fillcolor="#a0a0a0" stroked="f"/>
         </w:pict>
       </w:r>
     </w:p>
@@ -8429,7 +8459,7 @@
       </w:pPr>
       <w:r>
         <w:pict w14:anchorId="2B561069">
-          <v:rect id="_x0000_i1056" style="width:0;height:1.5pt" o:hralign="center" o:hrstd="t" o:hr="t" fillcolor="#a0a0a0" stroked="f"/>
+          <v:rect id="_x0000_i1041" style="width:0;height:1.5pt" o:hralign="center" o:hrstd="t" o:hr="t" fillcolor="#a0a0a0" stroked="f"/>
         </w:pict>
       </w:r>
     </w:p>
@@ -8458,6 +8488,7 @@
         <w:rPr>
           <w:rStyle w:val="Strong"/>
         </w:rPr>
+        <w:lastRenderedPageBreak/>
         <w:t>Event Loop &amp; Async Execution</w:t>
       </w:r>
     </w:p>
@@ -8498,7 +8529,6 @@
           <w:rStyle w:val="HTMLCode"/>
           <w:rFonts w:eastAsiaTheme="majorEastAsia"/>
         </w:rPr>
-        <w:lastRenderedPageBreak/>
         <w:t>async/await</w:t>
       </w:r>
     </w:p>
@@ -8740,7 +8770,7 @@
       </w:pPr>
       <w:r>
         <w:pict w14:anchorId="1FC05534">
-          <v:rect id="_x0000_i1057" style="width:0;height:1.5pt" o:hralign="center" o:hrstd="t" o:hr="t" fillcolor="#a0a0a0" stroked="f"/>
+          <v:rect id="_x0000_i1042" style="width:0;height:1.5pt" o:hralign="center" o:hrstd="t" o:hr="t" fillcolor="#a0a0a0" stroked="f"/>
         </w:pict>
       </w:r>
     </w:p>
@@ -8965,7 +8995,7 @@
       </w:pPr>
       <w:r>
         <w:pict w14:anchorId="30916330">
-          <v:rect id="_x0000_i1058" style="width:0;height:1.5pt" o:hralign="center" o:hrstd="t" o:hr="t" fillcolor="#a0a0a0" stroked="f"/>
+          <v:rect id="_x0000_i1043" style="width:0;height:1.5pt" o:hralign="center" o:hrstd="t" o:hr="t" fillcolor="#a0a0a0" stroked="f"/>
         </w:pict>
       </w:r>
     </w:p>
@@ -9113,7 +9143,7 @@
       </w:pPr>
       <w:r>
         <w:pict w14:anchorId="54970439">
-          <v:rect id="_x0000_i1059" style="width:0;height:1.5pt" o:hralign="center" o:hrstd="t" o:hr="t" fillcolor="#a0a0a0" stroked="f"/>
+          <v:rect id="_x0000_i1044" style="width:0;height:1.5pt" o:hralign="center" o:hrstd="t" o:hr="t" fillcolor="#a0a0a0" stroked="f"/>
         </w:pict>
       </w:r>
     </w:p>
@@ -9139,6 +9169,7 @@
         <w:spacing w:before="100" w:beforeAutospacing="1" w:after="100" w:afterAutospacing="1" w:line="240" w:lineRule="auto"/>
       </w:pPr>
       <w:r>
+        <w:lastRenderedPageBreak/>
         <w:t>Object creation patterns:</w:t>
       </w:r>
     </w:p>
@@ -9175,7 +9206,6 @@
         <w:spacing w:before="100" w:beforeAutospacing="1" w:after="100" w:afterAutospacing="1" w:line="240" w:lineRule="auto"/>
       </w:pPr>
       <w:r>
-        <w:lastRenderedPageBreak/>
         <w:t>ES6 classes</w:t>
       </w:r>
     </w:p>
@@ -9209,7 +9239,7 @@
       </w:pPr>
       <w:r>
         <w:pict w14:anchorId="4089EC1A">
-          <v:rect id="_x0000_i1060" style="width:0;height:1.5pt" o:hralign="center" o:hrstd="t" o:hr="t" fillcolor="#a0a0a0" stroked="f"/>
+          <v:rect id="_x0000_i1045" style="width:0;height:1.5pt" o:hralign="center" o:hrstd="t" o:hr="t" fillcolor="#a0a0a0" stroked="f"/>
         </w:pict>
       </w:r>
     </w:p>
@@ -9392,7 +9422,7 @@
       </w:pPr>
       <w:r>
         <w:pict w14:anchorId="063382C8">
-          <v:rect id="_x0000_i1061" style="width:0;height:1.5pt" o:hralign="center" o:hrstd="t" o:hr="t" fillcolor="#a0a0a0" stroked="f"/>
+          <v:rect id="_x0000_i1046" style="width:0;height:1.5pt" o:hralign="center" o:hrstd="t" o:hr="t" fillcolor="#a0a0a0" stroked="f"/>
         </w:pict>
       </w:r>
     </w:p>
@@ -9505,7 +9535,7 @@
       </w:pPr>
       <w:r>
         <w:pict w14:anchorId="012CE443">
-          <v:rect id="_x0000_i1062" style="width:0;height:1.5pt" o:hralign="center" o:hrstd="t" o:hr="t" fillcolor="#a0a0a0" stroked="f"/>
+          <v:rect id="_x0000_i1047" style="width:0;height:1.5pt" o:hralign="center" o:hrstd="t" o:hr="t" fillcolor="#a0a0a0" stroked="f"/>
         </w:pict>
       </w:r>
     </w:p>
@@ -9564,7 +9594,7 @@
       </w:pPr>
       <w:r>
         <w:pict w14:anchorId="323D9B42">
-          <v:rect id="_x0000_i1063" style="width:0;height:1.5pt" o:hralign="center" o:hrstd="t" o:hr="t" fillcolor="#a0a0a0" stroked="f"/>
+          <v:rect id="_x0000_i1048" style="width:0;height:1.5pt" o:hralign="center" o:hrstd="t" o:hr="t" fillcolor="#a0a0a0" stroked="f"/>
         </w:pict>
       </w:r>
     </w:p>
@@ -9646,8 +9676,9 @@
         <w:spacing w:after="0"/>
       </w:pPr>
       <w:r>
+        <w:lastRenderedPageBreak/>
         <w:pict w14:anchorId="007A004F">
-          <v:rect id="_x0000_i1064" style="width:0;height:1.5pt" o:hralign="center" o:hrstd="t" o:hr="t" fillcolor="#a0a0a0" stroked="f"/>
+          <v:rect id="_x0000_i1049" style="width:0;height:1.5pt" o:hralign="center" o:hrstd="t" o:hr="t" fillcolor="#a0a0a0" stroked="f"/>
         </w:pict>
       </w:r>
     </w:p>
@@ -9661,7 +9692,6 @@
           <w:b/>
           <w:bCs/>
         </w:rPr>
-        <w:lastRenderedPageBreak/>
         <w:t>10. TypeScript</w:t>
       </w:r>
     </w:p>
@@ -9731,7 +9761,7 @@
       </w:pPr>
       <w:r>
         <w:pict w14:anchorId="636A80B2">
-          <v:rect id="_x0000_i1065" style="width:0;height:1.5pt" o:hralign="center" o:hrstd="t" o:hr="t" fillcolor="#a0a0a0" stroked="f"/>
+          <v:rect id="_x0000_i1050" style="width:0;height:1.5pt" o:hralign="center" o:hrstd="t" o:hr="t" fillcolor="#a0a0a0" stroked="f"/>
         </w:pict>
       </w:r>
     </w:p>
@@ -9815,7 +9845,7 @@
       </w:pPr>
       <w:r>
         <w:pict w14:anchorId="07D81262">
-          <v:rect id="_x0000_i1066" style="width:0;height:1.5pt" o:hralign="center" o:hrstd="t" o:hr="t" fillcolor="#a0a0a0" stroked="f"/>
+          <v:rect id="_x0000_i1051" style="width:0;height:1.5pt" o:hralign="center" o:hrstd="t" o:hr="t" fillcolor="#a0a0a0" stroked="f"/>
         </w:pict>
       </w:r>
     </w:p>
@@ -10000,7 +10030,7 @@
       </w:pPr>
       <w:r>
         <w:pict w14:anchorId="0745FB8B">
-          <v:rect id="_x0000_i1067" style="width:0;height:1.5pt" o:hralign="center" o:hrstd="t" o:hr="t" fillcolor="#a0a0a0" stroked="f"/>
+          <v:rect id="_x0000_i1052" style="width:0;height:1.5pt" o:hralign="center" o:hrstd="t" o:hr="t" fillcolor="#a0a0a0" stroked="f"/>
         </w:pict>
       </w:r>
     </w:p>
@@ -10113,8 +10143,9 @@
         <w:spacing w:after="0"/>
       </w:pPr>
       <w:r>
+        <w:lastRenderedPageBreak/>
         <w:pict w14:anchorId="22CFB0FB">
-          <v:rect id="_x0000_i1068" style="width:0;height:1.5pt" o:hralign="center" o:hrstd="t" o:hr="t" fillcolor="#a0a0a0" stroked="f"/>
+          <v:rect id="_x0000_i1053" style="width:0;height:1.5pt" o:hralign="center" o:hrstd="t" o:hr="t" fillcolor="#a0a0a0" stroked="f"/>
         </w:pict>
       </w:r>
     </w:p>
@@ -10128,7 +10159,6 @@
           <w:b/>
           <w:bCs/>
         </w:rPr>
-        <w:lastRenderedPageBreak/>
         <w:t>14. Security</w:t>
       </w:r>
     </w:p>
@@ -10198,7 +10228,7 @@
       </w:pPr>
       <w:r>
         <w:pict w14:anchorId="14C54A7A">
-          <v:rect id="_x0000_i1069" style="width:0;height:1.5pt" o:hralign="center" o:hrstd="t" o:hr="t" fillcolor="#a0a0a0" stroked="f"/>
+          <v:rect id="_x0000_i1054" style="width:0;height:1.5pt" o:hralign="center" o:hrstd="t" o:hr="t" fillcolor="#a0a0a0" stroked="f"/>
         </w:pict>
       </w:r>
     </w:p>
@@ -10296,7 +10326,7 @@
       </w:pPr>
       <w:r>
         <w:pict w14:anchorId="6FC6F41F">
-          <v:rect id="_x0000_i1070" style="width:0;height:1.5pt" o:hralign="center" o:hrstd="t" o:hr="t" fillcolor="#a0a0a0" stroked="f"/>
+          <v:rect id="_x0000_i1055" style="width:0;height:1.5pt" o:hralign="center" o:hrstd="t" o:hr="t" fillcolor="#a0a0a0" stroked="f"/>
         </w:pict>
       </w:r>
     </w:p>
@@ -10391,7 +10421,7 @@
       </w:pPr>
       <w:r>
         <w:pict w14:anchorId="3E90463E">
-          <v:rect id="_x0000_i1071" style="width:0;height:1.5pt" o:hralign="center" o:hrstd="t" o:hr="t" fillcolor="#a0a0a0" stroked="f"/>
+          <v:rect id="_x0000_i1056" style="width:0;height:1.5pt" o:hralign="center" o:hrstd="t" o:hr="t" fillcolor="#a0a0a0" stroked="f"/>
         </w:pict>
       </w:r>
     </w:p>
@@ -10428,7 +10458,7 @@
     <w:p>
       <w:r>
         <w:pict w14:anchorId="3FE39177">
-          <v:rect id="_x0000_i1072" style="width:0;height:1.5pt" o:hralign="center" o:hrstd="t" o:hr="t" fillcolor="#a0a0a0" stroked="f"/>
+          <v:rect id="_x0000_i1057" style="width:0;height:1.5pt" o:hralign="center" o:hrstd="t" o:hr="t" fillcolor="#a0a0a0" stroked="f"/>
         </w:pict>
       </w:r>
     </w:p>
@@ -10501,6 +10531,7 @@
         <w:spacing w:before="100" w:beforeAutospacing="1" w:after="100" w:afterAutospacing="1" w:line="240" w:lineRule="auto"/>
       </w:pPr>
       <w:r>
+        <w:lastRenderedPageBreak/>
         <w:t>Common interview patterns like:</w:t>
       </w:r>
     </w:p>
@@ -10511,7 +10542,6 @@
       </w:pPr>
       <w:proofErr w:type="spellStart"/>
       <w:r>
-        <w:lastRenderedPageBreak/>
         <w:t>javascript</w:t>
       </w:r>
       <w:proofErr w:type="spellEnd"/>
@@ -11742,6 +11772,7 @@
           <w:rStyle w:val="HTMLCode"/>
           <w:rFonts w:eastAsiaTheme="majorEastAsia"/>
         </w:rPr>
+        <w:lastRenderedPageBreak/>
         <w:t xml:space="preserve">  </w:t>
       </w:r>
       <w:r>
@@ -11801,7 +11832,6 @@
         <w:rPr>
           <w:rStyle w:val="hljs-variable"/>
         </w:rPr>
-        <w:lastRenderedPageBreak/>
         <w:t>console</w:t>
       </w:r>
       <w:r>
@@ -11856,7 +11886,7 @@
     <w:p>
       <w:r>
         <w:pict w14:anchorId="18504D03">
-          <v:rect id="_x0000_i1073" style="width:0;height:1.5pt" o:hralign="center" o:hrstd="t" o:hr="t" fillcolor="#a0a0a0" stroked="f"/>
+          <v:rect id="_x0000_i1058" style="width:0;height:1.5pt" o:hralign="center" o:hrstd="t" o:hr="t" fillcolor="#a0a0a0" stroked="f"/>
         </w:pict>
       </w:r>
     </w:p>
@@ -12687,7 +12717,7 @@
     <w:p>
       <w:r>
         <w:pict w14:anchorId="5BA72A34">
-          <v:rect id="_x0000_i1074" style="width:0;height:1.5pt" o:hralign="center" o:hrstd="t" o:hr="t" fillcolor="#a0a0a0" stroked="f"/>
+          <v:rect id="_x0000_i1059" style="width:0;height:1.5pt" o:hralign="center" o:hrstd="t" o:hr="t" fillcolor="#a0a0a0" stroked="f"/>
         </w:pict>
       </w:r>
     </w:p>
@@ -12779,6 +12809,7 @@
         <w:spacing w:before="100" w:beforeAutospacing="1" w:after="100" w:afterAutospacing="1" w:line="240" w:lineRule="auto"/>
       </w:pPr>
       <w:r>
+        <w:lastRenderedPageBreak/>
         <w:t>Definition and implementation</w:t>
       </w:r>
     </w:p>
@@ -12791,7 +12822,6 @@
         <w:spacing w:before="100" w:beforeAutospacing="1" w:after="100" w:afterAutospacing="1" w:line="240" w:lineRule="auto"/>
       </w:pPr>
       <w:r>
-        <w:lastRenderedPageBreak/>
         <w:t>Use cases:</w:t>
       </w:r>
     </w:p>
@@ -13993,7 +14023,7 @@
     <w:p>
       <w:r>
         <w:pict w14:anchorId="370AFCFC">
-          <v:rect id="_x0000_i1075" style="width:0;height:1.5pt" o:hralign="center" o:hrstd="t" o:hr="t" fillcolor="#a0a0a0" stroked="f"/>
+          <v:rect id="_x0000_i1060" style="width:0;height:1.5pt" o:hralign="center" o:hrstd="t" o:hr="t" fillcolor="#a0a0a0" stroked="f"/>
         </w:pict>
       </w:r>
     </w:p>
@@ -14068,6 +14098,7 @@
       </w:pPr>
       <w:proofErr w:type="spellStart"/>
       <w:r>
+        <w:lastRenderedPageBreak/>
         <w:t>javascript</w:t>
       </w:r>
       <w:proofErr w:type="spellEnd"/>
@@ -14078,7 +14109,6 @@
         <w:ind w:left="1440"/>
       </w:pPr>
       <w:r>
-        <w:lastRenderedPageBreak/>
         <w:t>Copy code</w:t>
       </w:r>
     </w:p>
@@ -14458,7 +14488,7 @@
       </w:pPr>
       <w:r>
         <w:pict w14:anchorId="3B981F32">
-          <v:rect id="_x0000_i1076" style="width:0;height:1.5pt" o:hralign="center" o:hrstd="t" o:hr="t" fillcolor="#a0a0a0" stroked="f"/>
+          <v:rect id="_x0000_i1061" style="width:0;height:1.5pt" o:hralign="center" o:hrstd="t" o:hr="t" fillcolor="#a0a0a0" stroked="f"/>
         </w:pict>
       </w:r>
     </w:p>
@@ -14596,7 +14626,7 @@
       </w:pPr>
       <w:r>
         <w:pict w14:anchorId="55F19E39">
-          <v:rect id="_x0000_i1077" style="width:0;height:1.5pt" o:hralign="center" o:hrstd="t" o:hr="t" fillcolor="#a0a0a0" stroked="f"/>
+          <v:rect id="_x0000_i1062" style="width:0;height:1.5pt" o:hralign="center" o:hrstd="t" o:hr="t" fillcolor="#a0a0a0" stroked="f"/>
         </w:pict>
       </w:r>
     </w:p>
@@ -15066,6 +15096,7 @@
           <w:rStyle w:val="HTMLCode"/>
           <w:rFonts w:eastAsiaTheme="majorEastAsia"/>
         </w:rPr>
+        <w:lastRenderedPageBreak/>
         <w:t>}</w:t>
       </w:r>
     </w:p>
@@ -15081,7 +15112,6 @@
         <w:rPr>
           <w:rStyle w:val="Strong"/>
         </w:rPr>
-        <w:lastRenderedPageBreak/>
         <w:t>Debouncing</w:t>
       </w:r>
       <w:r>
@@ -15618,7 +15648,7 @@
     <w:p>
       <w:r>
         <w:pict w14:anchorId="314FE17A">
-          <v:rect id="_x0000_i1078" style="width:0;height:1.5pt" o:hralign="center" o:hrstd="t" o:hr="t" fillcolor="#a0a0a0" stroked="f"/>
+          <v:rect id="_x0000_i1063" style="width:0;height:1.5pt" o:hralign="center" o:hrstd="t" o:hr="t" fillcolor="#a0a0a0" stroked="f"/>
         </w:pict>
       </w:r>
     </w:p>

</xml_diff>